<commit_message>
Funcionalidad de Militacion completa y creacion del PopUp About
</commit_message>
<xml_diff>
--- a/Docs/ProyectoFinal_Documentacion.docx
+++ b/Docs/ProyectoFinal_Documentacion.docx
@@ -38,13 +38,11 @@
         <w:jc w:val="center"/>
         <w:rPr>
           <w:rFonts w:ascii="Arial" w:hAnsi="Arial" w:cs="Arial"/>
-          <w:sz w:val="28"/>
-        </w:rPr>
-      </w:pPr>
-      <w:r>
-        <w:rPr>
-          <w:rFonts w:ascii="Arial" w:hAnsi="Arial" w:cs="Arial"/>
-          <w:sz w:val="28"/>
+        </w:rPr>
+      </w:pPr>
+      <w:r>
+        <w:rPr>
+          <w:rFonts w:ascii="Arial" w:hAnsi="Arial" w:cs="Arial"/>
         </w:rPr>
         <w:t>ESCUELAS SALESIANAS MARÍA AUXILIADORA</w:t>
       </w:r>
@@ -62,13 +60,11 @@
         <w:jc w:val="center"/>
         <w:rPr>
           <w:rFonts w:ascii="Arial" w:hAnsi="Arial" w:cs="Arial"/>
-          <w:sz w:val="28"/>
-        </w:rPr>
-      </w:pPr>
-      <w:r>
-        <w:rPr>
-          <w:rFonts w:ascii="Arial" w:hAnsi="Arial" w:cs="Arial"/>
-          <w:sz w:val="28"/>
+        </w:rPr>
+      </w:pPr>
+      <w:r>
+        <w:rPr>
+          <w:rFonts w:ascii="Arial" w:hAnsi="Arial" w:cs="Arial"/>
         </w:rPr>
         <w:t>CICLO FORMATIVO DE GRADO SUPERIOR DESARROLLO DE APLICACIONES MULTIPLATAFORMA</w:t>
       </w:r>
@@ -108,13 +104,11 @@
         <w:jc w:val="center"/>
         <w:rPr>
           <w:rFonts w:ascii="Arial" w:hAnsi="Arial" w:cs="Arial"/>
-          <w:sz w:val="32"/>
-        </w:rPr>
-      </w:pPr>
-      <w:r>
-        <w:rPr>
-          <w:rFonts w:ascii="Arial" w:hAnsi="Arial" w:cs="Arial"/>
-          <w:sz w:val="32"/>
+        </w:rPr>
+      </w:pPr>
+      <w:r>
+        <w:rPr>
+          <w:rFonts w:ascii="Arial" w:hAnsi="Arial" w:cs="Arial"/>
         </w:rPr>
         <w:t>FCB FEMENINO</w:t>
       </w:r>
@@ -241,7 +235,6 @@
           <w:rFonts w:ascii="Arial" w:hAnsi="Arial" w:cs="Arial"/>
         </w:rPr>
         <w:sectPr>
-          <w:headerReference w:type="default" r:id="rId7"/>
           <w:pgSz w:w="11906" w:h="16838"/>
           <w:pgMar w:top="1418" w:right="1134" w:bottom="1418" w:left="1418" w:header="708" w:footer="708" w:gutter="0"/>
           <w:cols w:space="720"/>
@@ -260,6 +253,221 @@
       <w:pPr>
         <w:rPr>
           <w:rFonts w:ascii="Arial" w:hAnsi="Arial" w:cs="Arial"/>
+          <w:u w:val="single"/>
+        </w:rPr>
+      </w:pPr>
+    </w:p>
+    <w:p>
+      <w:pPr>
+        <w:rPr>
+          <w:rFonts w:ascii="Arial" w:hAnsi="Arial" w:cs="Arial"/>
+          <w:u w:val="single"/>
+        </w:rPr>
+        <w:sectPr>
+          <w:headerReference w:type="default" r:id="rId8"/>
+          <w:footerReference w:type="default" r:id="rId9"/>
+          <w:pgSz w:w="11906" w:h="16838" w:code="9"/>
+          <w:pgMar w:top="1418" w:right="1134" w:bottom="1418" w:left="1418" w:header="709" w:footer="709" w:gutter="0"/>
+          <w:cols w:space="708"/>
+          <w:docGrid w:linePitch="360"/>
+        </w:sectPr>
+      </w:pPr>
+    </w:p>
+    <w:p>
+      <w:pPr>
+        <w:pStyle w:val="Ttulo1"/>
+        <w:numPr>
+          <w:ilvl w:val="0"/>
+          <w:numId w:val="2"/>
+        </w:numPr>
+        <w:rPr>
+          <w:rFonts w:ascii="Arial" w:hAnsi="Arial" w:cs="Arial"/>
+          <w:b/>
+          <w:i/>
+          <w:color w:val="auto"/>
+          <w:sz w:val="22"/>
+          <w:szCs w:val="22"/>
+          <w:u w:val="single"/>
+        </w:rPr>
+      </w:pPr>
+      <w:r>
+        <w:rPr>
+          <w:rFonts w:ascii="Arial" w:hAnsi="Arial" w:cs="Arial"/>
+          <w:b/>
+          <w:i/>
+          <w:color w:val="auto"/>
+          <w:sz w:val="22"/>
+          <w:szCs w:val="22"/>
+          <w:u w:val="single"/>
+        </w:rPr>
+        <w:lastRenderedPageBreak/>
+        <w:t>ESTUDIO DEL PROBLEMA Y ANÁLISIS DEL SISTEMA</w:t>
+      </w:r>
+    </w:p>
+    <w:p>
+      <w:pPr>
+        <w:pStyle w:val="Ttulo2"/>
+        <w:numPr>
+          <w:ilvl w:val="1"/>
+          <w:numId w:val="2"/>
+        </w:numPr>
+        <w:rPr>
+          <w:rFonts w:ascii="Arial" w:hAnsi="Arial" w:cs="Arial"/>
+          <w:b/>
+          <w:color w:val="auto"/>
+          <w:sz w:val="22"/>
+          <w:szCs w:val="22"/>
+        </w:rPr>
+      </w:pPr>
+      <w:r>
+        <w:rPr>
+          <w:rFonts w:ascii="Arial" w:hAnsi="Arial" w:cs="Arial"/>
+          <w:b/>
+          <w:color w:val="auto"/>
+          <w:sz w:val="22"/>
+          <w:szCs w:val="22"/>
+        </w:rPr>
+        <w:t>INTRODUCCIÓN</w:t>
+      </w:r>
+    </w:p>
+    <w:p>
+      <w:pPr>
+        <w:ind w:firstLine="709"/>
+        <w:rPr>
+          <w:rFonts w:ascii="Arial" w:hAnsi="Arial" w:cs="Arial"/>
+        </w:rPr>
+      </w:pPr>
+      <w:r>
+        <w:rPr>
+          <w:rFonts w:ascii="Arial" w:hAnsi="Arial" w:cs="Arial"/>
+        </w:rPr>
+        <w:t>El FC Barcelona Femenino pretende desarrollar una aplicación que permita almacenar</w:t>
+      </w:r>
+      <w:r>
+        <w:rPr>
+          <w:rFonts w:ascii="Arial" w:hAnsi="Arial" w:cs="Arial"/>
+        </w:rPr>
+        <w:t xml:space="preserve"> </w:t>
+      </w:r>
+      <w:r>
+        <w:rPr>
+          <w:rFonts w:ascii="Arial" w:hAnsi="Arial" w:cs="Arial"/>
+        </w:rPr>
+        <w:t>y gestionar en una base de datos información ac</w:t>
+      </w:r>
+      <w:r>
+        <w:rPr>
+          <w:rFonts w:ascii="Arial" w:hAnsi="Arial" w:cs="Arial"/>
+        </w:rPr>
+        <w:t xml:space="preserve">erca de las futbolistas que han </w:t>
+      </w:r>
+      <w:r>
+        <w:rPr>
+          <w:rFonts w:ascii="Arial" w:hAnsi="Arial" w:cs="Arial"/>
+        </w:rPr>
+        <w:t>militado en el club a lo largo de su historia. La idea gusta mucho en la Liga de Fútbol</w:t>
+      </w:r>
+      <w:r>
+        <w:rPr>
+          <w:rFonts w:ascii="Arial" w:hAnsi="Arial" w:cs="Arial"/>
+        </w:rPr>
+        <w:t xml:space="preserve"> </w:t>
+      </w:r>
+      <w:r>
+        <w:rPr>
+          <w:rFonts w:ascii="Arial" w:hAnsi="Arial" w:cs="Arial"/>
+        </w:rPr>
+        <w:t>Profesional, y deciden hacerla extensiva al resto</w:t>
+      </w:r>
+      <w:r>
+        <w:rPr>
+          <w:rFonts w:ascii="Arial" w:hAnsi="Arial" w:cs="Arial"/>
+        </w:rPr>
+        <w:t xml:space="preserve"> de clubes de primera y segunda </w:t>
+      </w:r>
+      <w:r>
+        <w:rPr>
+          <w:rFonts w:ascii="Arial" w:hAnsi="Arial" w:cs="Arial"/>
+        </w:rPr>
+        <w:t>división. De esta forma tendremos que para cada futboli</w:t>
+      </w:r>
+      <w:r>
+        <w:rPr>
+          <w:rFonts w:ascii="Arial" w:hAnsi="Arial" w:cs="Arial"/>
+        </w:rPr>
+        <w:t xml:space="preserve">sta se almacenaría la siguiente </w:t>
+      </w:r>
+      <w:r>
+        <w:rPr>
+          <w:rFonts w:ascii="Arial" w:hAnsi="Arial" w:cs="Arial"/>
+        </w:rPr>
+        <w:t>información: su nombre y apellido, su año de nacimiento, su nacionalidad y su NIF. De</w:t>
+      </w:r>
+      <w:r>
+        <w:rPr>
+          <w:rFonts w:ascii="Arial" w:hAnsi="Arial" w:cs="Arial"/>
+        </w:rPr>
+        <w:t xml:space="preserve"> </w:t>
+      </w:r>
+      <w:r>
+        <w:rPr>
+          <w:rFonts w:ascii="Arial" w:hAnsi="Arial" w:cs="Arial"/>
+        </w:rPr>
+        <w:t>cada club de fútbol se guardaría su nombre oficial, el</w:t>
+      </w:r>
+      <w:r>
+        <w:rPr>
+          <w:rFonts w:ascii="Arial" w:hAnsi="Arial" w:cs="Arial"/>
+        </w:rPr>
+        <w:t xml:space="preserve"> año de creación y el nombre de </w:t>
+      </w:r>
+      <w:r>
+        <w:rPr>
+          <w:rFonts w:ascii="Arial" w:hAnsi="Arial" w:cs="Arial"/>
+        </w:rPr>
+        <w:t>su estadio. Además, se almacenaría información de qué futbolistas militaron en que</w:t>
+      </w:r>
+      <w:r>
+        <w:rPr>
+          <w:rFonts w:ascii="Arial" w:hAnsi="Arial" w:cs="Arial"/>
+        </w:rPr>
+        <w:t xml:space="preserve"> </w:t>
+      </w:r>
+      <w:r>
+        <w:rPr>
+          <w:rFonts w:ascii="Arial" w:hAnsi="Arial" w:cs="Arial"/>
+        </w:rPr>
+        <w:t>clubes en la</w:t>
+      </w:r>
+      <w:r>
+        <w:rPr>
+          <w:rFonts w:ascii="Arial" w:hAnsi="Arial" w:cs="Arial"/>
+        </w:rPr>
+        <w:t>s diferentes campañas ligueras.</w:t>
+      </w:r>
+    </w:p>
+    <w:p>
+      <w:pPr>
+        <w:ind w:firstLine="709"/>
+        <w:rPr>
+          <w:rFonts w:ascii="Arial" w:hAnsi="Arial" w:cs="Arial"/>
+        </w:rPr>
+      </w:pPr>
+    </w:p>
+    <w:p>
+      <w:pPr>
+        <w:ind w:firstLine="709"/>
+        <w:rPr>
+          <w:rFonts w:ascii="Arial" w:hAnsi="Arial" w:cs="Arial"/>
+        </w:rPr>
+      </w:pPr>
+      <w:bookmarkStart w:id="0" w:name="_GoBack"/>
+      <w:bookmarkEnd w:id="0"/>
+    </w:p>
+    <w:p>
+      <w:pPr>
+        <w:rPr>
+          <w:rFonts w:ascii="Arial" w:hAnsi="Arial" w:cs="Arial"/>
         </w:rPr>
       </w:pPr>
       <w:r>
@@ -291,12 +499,13 @@
       </w:pPr>
     </w:p>
     <w:p>
-      <w:bookmarkStart w:id="0" w:name="_GoBack"/>
-      <w:bookmarkEnd w:id="0"/>
+      <w:pPr>
+        <w:rPr>
+          <w:rFonts w:ascii="Arial" w:hAnsi="Arial" w:cs="Arial"/>
+        </w:rPr>
+      </w:pPr>
     </w:p>
     <w:sectPr>
-      <w:headerReference w:type="default" r:id="rId8"/>
-      <w:footerReference w:type="default" r:id="rId9"/>
       <w:pgSz w:w="11906" w:h="16838" w:code="9"/>
       <w:pgMar w:top="1418" w:right="1134" w:bottom="1418" w:left="1418" w:header="709" w:footer="709" w:gutter="0"/>
       <w:cols w:space="708"/>
@@ -335,6 +544,12 @@
 <w:ftr xmlns:wpc="http://schemas.microsoft.com/office/word/2010/wordprocessingCanvas" xmlns:cx="http://schemas.microsoft.com/office/drawing/2014/chartex" xmlns:mc="http://schemas.openxmlformats.org/markup-compatibility/2006" xmlns:o="urn:schemas-microsoft-com:office:office" xmlns:r="http://schemas.openxmlformats.org/officeDocument/2006/relationships" xmlns:m="http://schemas.openxmlformats.org/officeDocument/2006/math" xmlns:v="urn:schemas-microsoft-com:vml" xmlns:wp14="http://schemas.microsoft.com/office/word/2010/wordprocessingDrawing" xmlns:wp="http://schemas.openxmlformats.org/drawingml/2006/wordprocessingDrawing" xmlns:w10="urn:schemas-microsoft-com:office:word" xmlns:w="http://schemas.openxmlformats.org/wordprocessingml/2006/main" xmlns:w14="http://schemas.microsoft.com/office/word/2010/wordml" xmlns:w15="http://schemas.microsoft.com/office/word/2012/wordml" xmlns:w16se="http://schemas.microsoft.com/office/word/2015/wordml/symex" xmlns:wpg="http://schemas.microsoft.com/office/word/2010/wordprocessingGroup" xmlns:wpi="http://schemas.microsoft.com/office/word/2010/wordprocessingInk" xmlns:wne="http://schemas.microsoft.com/office/word/2006/wordml" xmlns:wps="http://schemas.microsoft.com/office/word/2010/wordprocessingShape" mc:Ignorable="w14 w15 w16se wp14">
   <w:p>
     <w:pPr>
+      <w:pBdr>
+        <w:top w:val="single" w:sz="4" w:space="1" w:color="auto"/>
+        <w:left w:val="single" w:sz="4" w:space="4" w:color="auto"/>
+        <w:bottom w:val="single" w:sz="4" w:space="1" w:color="auto"/>
+        <w:right w:val="single" w:sz="4" w:space="4" w:color="auto"/>
+      </w:pBdr>
       <w:tabs>
         <w:tab w:val="center" w:pos="4550"/>
         <w:tab w:val="left" w:pos="5818"/>
@@ -381,7 +596,7 @@
         <w:rFonts w:ascii="Arial" w:hAnsi="Arial" w:cs="Arial"/>
         <w:noProof/>
       </w:rPr>
-      <w:t>4</w:t>
+      <w:t>5</w:t>
     </w:r>
     <w:r>
       <w:rPr>
@@ -393,7 +608,13 @@
       <w:rPr>
         <w:rFonts w:ascii="Arial" w:hAnsi="Arial" w:cs="Arial"/>
       </w:rPr>
-      <w:t xml:space="preserve"> | </w:t>
+      <w:t xml:space="preserve"> de</w:t>
+    </w:r>
+    <w:r>
+      <w:rPr>
+        <w:rFonts w:ascii="Arial" w:hAnsi="Arial" w:cs="Arial"/>
+      </w:rPr>
+      <w:t xml:space="preserve"> </w:t>
     </w:r>
     <w:r>
       <w:rPr>
@@ -418,7 +639,7 @@
         <w:rFonts w:ascii="Arial" w:hAnsi="Arial" w:cs="Arial"/>
         <w:noProof/>
       </w:rPr>
-      <w:t>4</w:t>
+      <w:t>5</w:t>
     </w:r>
     <w:r>
       <w:rPr>
@@ -465,237 +686,296 @@
   <w:p>
     <w:pPr>
       <w:pStyle w:val="Encabezado"/>
+      <w:pBdr>
+        <w:top w:val="single" w:sz="4" w:space="1" w:color="auto"/>
+        <w:left w:val="single" w:sz="4" w:space="4" w:color="auto"/>
+        <w:bottom w:val="single" w:sz="4" w:space="1" w:color="auto"/>
+        <w:right w:val="single" w:sz="4" w:space="4" w:color="auto"/>
+      </w:pBdr>
       <w:rPr>
         <w:rFonts w:ascii="Arial" w:hAnsi="Arial" w:cs="Arial"/>
-        <w:u w:val="single"/>
       </w:rPr>
     </w:pPr>
     <w:r>
       <w:rPr>
         <w:rFonts w:ascii="Arial" w:hAnsi="Arial" w:cs="Arial"/>
-        <w:noProof/>
-        <w:u w:val="single"/>
-        <w:lang w:eastAsia="es-ES"/>
       </w:rPr>
-      <w:drawing>
-        <wp:inline distT="0" distB="0" distL="0" distR="0" wp14:anchorId="7344BFE6" wp14:editId="2F82DF8E">
-          <wp:extent cx="1456561" cy="390386"/>
-          <wp:effectExtent l="0" t="0" r="0" b="0"/>
-          <wp:docPr id="1" name="image1.jpeg"/>
-          <wp:cNvGraphicFramePr>
-            <a:graphicFrameLocks xmlns:a="http://schemas.openxmlformats.org/drawingml/2006/main" noChangeAspect="1"/>
-          </wp:cNvGraphicFramePr>
-          <a:graphic xmlns:a="http://schemas.openxmlformats.org/drawingml/2006/main">
-            <a:graphicData uri="http://schemas.openxmlformats.org/drawingml/2006/picture">
-              <pic:pic xmlns:pic="http://schemas.openxmlformats.org/drawingml/2006/picture">
-                <pic:nvPicPr>
-                  <pic:cNvPr id="2" name="image1.jpeg"/>
-                  <pic:cNvPicPr/>
-                </pic:nvPicPr>
-                <pic:blipFill>
-                  <a:blip r:embed="rId1" cstate="print">
-                    <a:extLst>
-                      <a:ext uri="{28A0092B-C50C-407E-A947-70E740481C1C}">
-                        <a14:useLocalDpi xmlns:a14="http://schemas.microsoft.com/office/drawing/2010/main" val="0"/>
-                      </a:ext>
-                    </a:extLst>
-                  </a:blip>
-                  <a:stretch>
-                    <a:fillRect/>
-                  </a:stretch>
-                </pic:blipFill>
-                <pic:spPr>
-                  <a:xfrm>
-                    <a:off x="0" y="0"/>
-                    <a:ext cx="1492668" cy="400063"/>
-                  </a:xfrm>
-                  <a:prstGeom prst="rect">
-                    <a:avLst/>
-                  </a:prstGeom>
-                </pic:spPr>
-              </pic:pic>
-            </a:graphicData>
-          </a:graphic>
-        </wp:inline>
-      </w:drawing>
-    </w:r>
-    <w:r>
-      <w:rPr>
-        <w:rFonts w:ascii="Arial" w:hAnsi="Arial" w:cs="Arial"/>
-        <w:u w:val="single"/>
-      </w:rPr>
-      <w:ptab w:relativeTo="margin" w:alignment="center" w:leader="none"/>
-    </w:r>
-    <w:r>
-      <w:rPr>
-        <w:rFonts w:ascii="Arial" w:hAnsi="Arial" w:cs="Arial"/>
-        <w:u w:val="single"/>
-      </w:rPr>
-      <w:ptab w:relativeTo="margin" w:alignment="right" w:leader="none"/>
-    </w:r>
-    <w:r>
-      <w:rPr>
-        <w:rFonts w:ascii="Arial" w:hAnsi="Arial" w:cs="Arial"/>
-        <w:u w:val="single"/>
-      </w:rPr>
-      <w:t>Curso 2022/2023 | CFGS DAM</w:t>
+      <w:t>1º CFGS DAM. FCB FEMENINO</w:t>
     </w:r>
   </w:p>
 </w:hdr>
 </file>
 
-<file path=word/header2.xml><?xml version="1.0" encoding="utf-8"?>
-<w:hdr xmlns:wpc="http://schemas.microsoft.com/office/word/2010/wordprocessingCanvas" xmlns:cx="http://schemas.microsoft.com/office/drawing/2014/chartex" xmlns:mc="http://schemas.openxmlformats.org/markup-compatibility/2006" xmlns:o="urn:schemas-microsoft-com:office:office" xmlns:r="http://schemas.openxmlformats.org/officeDocument/2006/relationships" xmlns:m="http://schemas.openxmlformats.org/officeDocument/2006/math" xmlns:v="urn:schemas-microsoft-com:vml" xmlns:wp14="http://schemas.microsoft.com/office/word/2010/wordprocessingDrawing" xmlns:wp="http://schemas.openxmlformats.org/drawingml/2006/wordprocessingDrawing" xmlns:w10="urn:schemas-microsoft-com:office:word" xmlns:w="http://schemas.openxmlformats.org/wordprocessingml/2006/main" xmlns:w14="http://schemas.microsoft.com/office/word/2010/wordml" xmlns:w15="http://schemas.microsoft.com/office/word/2012/wordml" xmlns:w16se="http://schemas.microsoft.com/office/word/2015/wordml/symex" xmlns:wpg="http://schemas.microsoft.com/office/word/2010/wordprocessingGroup" xmlns:wpi="http://schemas.microsoft.com/office/word/2010/wordprocessingInk" xmlns:wne="http://schemas.microsoft.com/office/word/2006/wordml" xmlns:wps="http://schemas.microsoft.com/office/word/2010/wordprocessingShape" mc:Ignorable="w14 w15 w16se wp14">
-  <w:p>
-    <w:pPr>
-      <w:pStyle w:val="Encabezado"/>
-    </w:pPr>
-    <w:r>
-      <w:rPr>
-        <w:noProof/>
-        <w:lang w:eastAsia="es-ES"/>
-      </w:rPr>
-      <mc:AlternateContent>
-        <mc:Choice Requires="wps">
-          <w:drawing>
-            <wp:anchor distT="0" distB="0" distL="118745" distR="118745" simplePos="0" relativeHeight="251659264" behindDoc="1" locked="0" layoutInCell="1" allowOverlap="0">
-              <wp:simplePos x="0" y="0"/>
-              <wp:positionH relativeFrom="margin">
-                <wp:posOffset>-184785</wp:posOffset>
-              </wp:positionH>
-              <wp:positionV relativeFrom="page">
-                <wp:posOffset>485775</wp:posOffset>
-              </wp:positionV>
-              <wp:extent cx="5854700" cy="269875"/>
-              <wp:effectExtent l="0" t="0" r="12700" b="20955"/>
-              <wp:wrapSquare wrapText="bothSides"/>
-              <wp:docPr id="197" name="Rectángulo 197"/>
-              <wp:cNvGraphicFramePr/>
-              <a:graphic xmlns:a="http://schemas.openxmlformats.org/drawingml/2006/main">
-                <a:graphicData uri="http://schemas.microsoft.com/office/word/2010/wordprocessingShape">
-                  <wps:wsp>
-                    <wps:cNvSpPr/>
-                    <wps:spPr>
-                      <a:xfrm>
-                        <a:off x="0" y="0"/>
-                        <a:ext cx="5854700" cy="269875"/>
-                      </a:xfrm>
-                      <a:prstGeom prst="rect">
-                        <a:avLst/>
-                      </a:prstGeom>
-                      <a:ln/>
-                    </wps:spPr>
-                    <wps:style>
-                      <a:lnRef idx="2">
-                        <a:schemeClr val="dk1"/>
-                      </a:lnRef>
-                      <a:fillRef idx="1">
-                        <a:schemeClr val="lt1"/>
-                      </a:fillRef>
-                      <a:effectRef idx="0">
-                        <a:schemeClr val="dk1"/>
-                      </a:effectRef>
-                      <a:fontRef idx="minor">
-                        <a:schemeClr val="dk1"/>
-                      </a:fontRef>
-                    </wps:style>
-                    <wps:txbx>
-                      <w:txbxContent>
-                        <w:p>
-                          <w:pPr>
-                            <w:pStyle w:val="Encabezado"/>
-                            <w:rPr>
-                              <w:rFonts w:ascii="Arial" w:hAnsi="Arial" w:cs="Arial"/>
-                              <w:caps/>
-                            </w:rPr>
-                          </w:pPr>
-                          <w:r>
-                            <w:rPr>
-                              <w:rFonts w:ascii="Arial" w:hAnsi="Arial" w:cs="Arial"/>
-                              <w:caps/>
-                            </w:rPr>
-                            <w:t>CFGS DAM</w:t>
-                          </w:r>
-                          <w:r>
-                            <w:rPr>
-                              <w:rFonts w:ascii="Arial" w:hAnsi="Arial" w:cs="Arial"/>
-                              <w:caps/>
-                            </w:rPr>
-                            <w:t xml:space="preserve">. </w:t>
-                          </w:r>
-                          <w:r>
-                            <w:rPr>
-                              <w:rFonts w:ascii="Arial" w:hAnsi="Arial" w:cs="Arial"/>
-                              <w:caps/>
-                            </w:rPr>
-                            <w:t>FCB Fem</w:t>
-                          </w:r>
-                        </w:p>
-                      </w:txbxContent>
-                    </wps:txbx>
-                    <wps:bodyPr rot="0" spcFirstLastPara="0" vertOverflow="overflow" horzOverflow="overflow" vert="horz" wrap="square" lIns="91440" tIns="45720" rIns="91440" bIns="45720" numCol="1" spcCol="0" rtlCol="0" fromWordArt="0" anchor="ctr" anchorCtr="0" forceAA="0" compatLnSpc="1">
-                      <a:prstTxWarp prst="textNoShape">
-                        <a:avLst/>
-                      </a:prstTxWarp>
-                      <a:spAutoFit/>
-                    </wps:bodyPr>
-                  </wps:wsp>
-                </a:graphicData>
-              </a:graphic>
-              <wp14:sizeRelH relativeFrom="margin">
-                <wp14:pctWidth>0</wp14:pctWidth>
-              </wp14:sizeRelH>
-              <wp14:sizeRelV relativeFrom="page">
-                <wp14:pctHeight>2700</wp14:pctHeight>
-              </wp14:sizeRelV>
-            </wp:anchor>
-          </w:drawing>
-        </mc:Choice>
-        <mc:Fallback>
-          <w:pict>
-            <v:rect id="Rectángulo 197" o:spid="_x0000_s1026" style="position:absolute;margin-left:-14.55pt;margin-top:38.25pt;width:461pt;height:21.25pt;z-index:-251657216;visibility:visible;mso-wrap-style:square;mso-width-percent:0;mso-height-percent:27;mso-wrap-distance-left:9.35pt;mso-wrap-distance-top:0;mso-wrap-distance-right:9.35pt;mso-wrap-distance-bottom:0;mso-position-horizontal:absolute;mso-position-horizontal-relative:margin;mso-position-vertical:absolute;mso-position-vertical-relative:page;mso-width-percent:0;mso-height-percent:27;mso-width-relative:margin;mso-height-relative:page;v-text-anchor:middle" o:gfxdata="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" o:allowoverlap="f" fillcolor="white [3201]" strokecolor="black [3200]" strokeweight="1pt">
-              <v:textbox style="mso-fit-shape-to-text:t">
-                <w:txbxContent>
-                  <w:p>
-                    <w:pPr>
-                      <w:pStyle w:val="Encabezado"/>
-                      <w:rPr>
-                        <w:rFonts w:ascii="Arial" w:hAnsi="Arial" w:cs="Arial"/>
-                        <w:caps/>
-                      </w:rPr>
-                    </w:pPr>
-                    <w:r>
-                      <w:rPr>
-                        <w:rFonts w:ascii="Arial" w:hAnsi="Arial" w:cs="Arial"/>
-                        <w:caps/>
-                      </w:rPr>
-                      <w:t>CFGS DAM</w:t>
-                    </w:r>
-                    <w:r>
-                      <w:rPr>
-                        <w:rFonts w:ascii="Arial" w:hAnsi="Arial" w:cs="Arial"/>
-                        <w:caps/>
-                      </w:rPr>
-                      <w:t xml:space="preserve">. </w:t>
-                    </w:r>
-                    <w:r>
-                      <w:rPr>
-                        <w:rFonts w:ascii="Arial" w:hAnsi="Arial" w:cs="Arial"/>
-                        <w:caps/>
-                      </w:rPr>
-                      <w:t>FCB Fem</w:t>
-                    </w:r>
-                  </w:p>
-                </w:txbxContent>
-              </v:textbox>
-              <w10:wrap type="square" anchorx="margin" anchory="page"/>
-            </v:rect>
-          </w:pict>
-        </mc:Fallback>
-      </mc:AlternateContent>
-    </w:r>
-  </w:p>
-</w:hdr>
+<file path=word/numbering.xml><?xml version="1.0" encoding="utf-8"?>
+<w:numbering xmlns:wpc="http://schemas.microsoft.com/office/word/2010/wordprocessingCanvas" xmlns:cx="http://schemas.microsoft.com/office/drawing/2014/chartex" xmlns:mc="http://schemas.openxmlformats.org/markup-compatibility/2006" xmlns:o="urn:schemas-microsoft-com:office:office" xmlns:r="http://schemas.openxmlformats.org/officeDocument/2006/relationships" xmlns:m="http://schemas.openxmlformats.org/officeDocument/2006/math" xmlns:v="urn:schemas-microsoft-com:vml" xmlns:wp14="http://schemas.microsoft.com/office/word/2010/wordprocessingDrawing" xmlns:wp="http://schemas.openxmlformats.org/drawingml/2006/wordprocessingDrawing" xmlns:w10="urn:schemas-microsoft-com:office:word" xmlns:w="http://schemas.openxmlformats.org/wordprocessingml/2006/main" xmlns:w14="http://schemas.microsoft.com/office/word/2010/wordml" xmlns:w15="http://schemas.microsoft.com/office/word/2012/wordml" xmlns:w16se="http://schemas.microsoft.com/office/word/2015/wordml/symex" xmlns:wpg="http://schemas.microsoft.com/office/word/2010/wordprocessingGroup" xmlns:wpi="http://schemas.microsoft.com/office/word/2010/wordprocessingInk" xmlns:wne="http://schemas.microsoft.com/office/word/2006/wordml" xmlns:wps="http://schemas.microsoft.com/office/word/2010/wordprocessingShape" mc:Ignorable="w14 w15 w16se wp14">
+  <w:abstractNum w:abstractNumId="0" w15:restartNumberingAfterBreak="0">
+    <w:nsid w:val="061324E3"/>
+    <w:multiLevelType w:val="hybridMultilevel"/>
+    <w:tmpl w:val="76AE8AF4"/>
+    <w:lvl w:ilvl="0" w:tplc="0C0A000F">
+      <w:start w:val="1"/>
+      <w:numFmt w:val="decimal"/>
+      <w:lvlText w:val="%1."/>
+      <w:lvlJc w:val="left"/>
+      <w:pPr>
+        <w:ind w:left="720" w:hanging="360"/>
+      </w:pPr>
+    </w:lvl>
+    <w:lvl w:ilvl="1" w:tplc="0C0A0019">
+      <w:start w:val="1"/>
+      <w:numFmt w:val="lowerLetter"/>
+      <w:lvlText w:val="%2."/>
+      <w:lvlJc w:val="left"/>
+      <w:pPr>
+        <w:ind w:left="1440" w:hanging="360"/>
+      </w:pPr>
+    </w:lvl>
+    <w:lvl w:ilvl="2" w:tplc="0C0A001B" w:tentative="1">
+      <w:start w:val="1"/>
+      <w:numFmt w:val="lowerRoman"/>
+      <w:lvlText w:val="%3."/>
+      <w:lvlJc w:val="right"/>
+      <w:pPr>
+        <w:ind w:left="2160" w:hanging="180"/>
+      </w:pPr>
+    </w:lvl>
+    <w:lvl w:ilvl="3" w:tplc="0C0A000F" w:tentative="1">
+      <w:start w:val="1"/>
+      <w:numFmt w:val="decimal"/>
+      <w:lvlText w:val="%4."/>
+      <w:lvlJc w:val="left"/>
+      <w:pPr>
+        <w:ind w:left="2880" w:hanging="360"/>
+      </w:pPr>
+    </w:lvl>
+    <w:lvl w:ilvl="4" w:tplc="0C0A0019" w:tentative="1">
+      <w:start w:val="1"/>
+      <w:numFmt w:val="lowerLetter"/>
+      <w:lvlText w:val="%5."/>
+      <w:lvlJc w:val="left"/>
+      <w:pPr>
+        <w:ind w:left="3600" w:hanging="360"/>
+      </w:pPr>
+    </w:lvl>
+    <w:lvl w:ilvl="5" w:tplc="0C0A001B" w:tentative="1">
+      <w:start w:val="1"/>
+      <w:numFmt w:val="lowerRoman"/>
+      <w:lvlText w:val="%6."/>
+      <w:lvlJc w:val="right"/>
+      <w:pPr>
+        <w:ind w:left="4320" w:hanging="180"/>
+      </w:pPr>
+    </w:lvl>
+    <w:lvl w:ilvl="6" w:tplc="0C0A000F" w:tentative="1">
+      <w:start w:val="1"/>
+      <w:numFmt w:val="decimal"/>
+      <w:lvlText w:val="%7."/>
+      <w:lvlJc w:val="left"/>
+      <w:pPr>
+        <w:ind w:left="5040" w:hanging="360"/>
+      </w:pPr>
+    </w:lvl>
+    <w:lvl w:ilvl="7" w:tplc="0C0A0019" w:tentative="1">
+      <w:start w:val="1"/>
+      <w:numFmt w:val="lowerLetter"/>
+      <w:lvlText w:val="%8."/>
+      <w:lvlJc w:val="left"/>
+      <w:pPr>
+        <w:ind w:left="5760" w:hanging="360"/>
+      </w:pPr>
+    </w:lvl>
+    <w:lvl w:ilvl="8" w:tplc="0C0A001B" w:tentative="1">
+      <w:start w:val="1"/>
+      <w:numFmt w:val="lowerRoman"/>
+      <w:lvlText w:val="%9."/>
+      <w:lvlJc w:val="right"/>
+      <w:pPr>
+        <w:ind w:left="6480" w:hanging="180"/>
+      </w:pPr>
+    </w:lvl>
+  </w:abstractNum>
+  <w:abstractNum w:abstractNumId="1" w15:restartNumberingAfterBreak="0">
+    <w:nsid w:val="5BD71C99"/>
+    <w:multiLevelType w:val="hybridMultilevel"/>
+    <w:tmpl w:val="9BCEB916"/>
+    <w:lvl w:ilvl="0" w:tplc="0C0A000F">
+      <w:start w:val="1"/>
+      <w:numFmt w:val="decimal"/>
+      <w:lvlText w:val="%1."/>
+      <w:lvlJc w:val="left"/>
+      <w:pPr>
+        <w:ind w:left="720" w:hanging="360"/>
+      </w:pPr>
+    </w:lvl>
+    <w:lvl w:ilvl="1" w:tplc="0C0A0019" w:tentative="1">
+      <w:start w:val="1"/>
+      <w:numFmt w:val="lowerLetter"/>
+      <w:lvlText w:val="%2."/>
+      <w:lvlJc w:val="left"/>
+      <w:pPr>
+        <w:ind w:left="1440" w:hanging="360"/>
+      </w:pPr>
+    </w:lvl>
+    <w:lvl w:ilvl="2" w:tplc="0C0A001B" w:tentative="1">
+      <w:start w:val="1"/>
+      <w:numFmt w:val="lowerRoman"/>
+      <w:lvlText w:val="%3."/>
+      <w:lvlJc w:val="right"/>
+      <w:pPr>
+        <w:ind w:left="2160" w:hanging="180"/>
+      </w:pPr>
+    </w:lvl>
+    <w:lvl w:ilvl="3" w:tplc="0C0A000F" w:tentative="1">
+      <w:start w:val="1"/>
+      <w:numFmt w:val="decimal"/>
+      <w:lvlText w:val="%4."/>
+      <w:lvlJc w:val="left"/>
+      <w:pPr>
+        <w:ind w:left="2880" w:hanging="360"/>
+      </w:pPr>
+    </w:lvl>
+    <w:lvl w:ilvl="4" w:tplc="0C0A0019" w:tentative="1">
+      <w:start w:val="1"/>
+      <w:numFmt w:val="lowerLetter"/>
+      <w:lvlText w:val="%5."/>
+      <w:lvlJc w:val="left"/>
+      <w:pPr>
+        <w:ind w:left="3600" w:hanging="360"/>
+      </w:pPr>
+    </w:lvl>
+    <w:lvl w:ilvl="5" w:tplc="0C0A001B" w:tentative="1">
+      <w:start w:val="1"/>
+      <w:numFmt w:val="lowerRoman"/>
+      <w:lvlText w:val="%6."/>
+      <w:lvlJc w:val="right"/>
+      <w:pPr>
+        <w:ind w:left="4320" w:hanging="180"/>
+      </w:pPr>
+    </w:lvl>
+    <w:lvl w:ilvl="6" w:tplc="0C0A000F" w:tentative="1">
+      <w:start w:val="1"/>
+      <w:numFmt w:val="decimal"/>
+      <w:lvlText w:val="%7."/>
+      <w:lvlJc w:val="left"/>
+      <w:pPr>
+        <w:ind w:left="5040" w:hanging="360"/>
+      </w:pPr>
+    </w:lvl>
+    <w:lvl w:ilvl="7" w:tplc="0C0A0019" w:tentative="1">
+      <w:start w:val="1"/>
+      <w:numFmt w:val="lowerLetter"/>
+      <w:lvlText w:val="%8."/>
+      <w:lvlJc w:val="left"/>
+      <w:pPr>
+        <w:ind w:left="5760" w:hanging="360"/>
+      </w:pPr>
+    </w:lvl>
+    <w:lvl w:ilvl="8" w:tplc="0C0A001B" w:tentative="1">
+      <w:start w:val="1"/>
+      <w:numFmt w:val="lowerRoman"/>
+      <w:lvlText w:val="%9."/>
+      <w:lvlJc w:val="right"/>
+      <w:pPr>
+        <w:ind w:left="6480" w:hanging="180"/>
+      </w:pPr>
+    </w:lvl>
+  </w:abstractNum>
+  <w:abstractNum w:abstractNumId="2" w15:restartNumberingAfterBreak="0">
+    <w:nsid w:val="7E1713D1"/>
+    <w:multiLevelType w:val="hybridMultilevel"/>
+    <w:tmpl w:val="E310709C"/>
+    <w:lvl w:ilvl="0" w:tplc="0C0A000F">
+      <w:start w:val="1"/>
+      <w:numFmt w:val="decimal"/>
+      <w:lvlText w:val="%1."/>
+      <w:lvlJc w:val="left"/>
+      <w:pPr>
+        <w:ind w:left="720" w:hanging="360"/>
+      </w:pPr>
+    </w:lvl>
+    <w:lvl w:ilvl="1" w:tplc="0C0A0019" w:tentative="1">
+      <w:start w:val="1"/>
+      <w:numFmt w:val="lowerLetter"/>
+      <w:lvlText w:val="%2."/>
+      <w:lvlJc w:val="left"/>
+      <w:pPr>
+        <w:ind w:left="1440" w:hanging="360"/>
+      </w:pPr>
+    </w:lvl>
+    <w:lvl w:ilvl="2" w:tplc="0C0A001B" w:tentative="1">
+      <w:start w:val="1"/>
+      <w:numFmt w:val="lowerRoman"/>
+      <w:lvlText w:val="%3."/>
+      <w:lvlJc w:val="right"/>
+      <w:pPr>
+        <w:ind w:left="2160" w:hanging="180"/>
+      </w:pPr>
+    </w:lvl>
+    <w:lvl w:ilvl="3" w:tplc="0C0A000F" w:tentative="1">
+      <w:start w:val="1"/>
+      <w:numFmt w:val="decimal"/>
+      <w:lvlText w:val="%4."/>
+      <w:lvlJc w:val="left"/>
+      <w:pPr>
+        <w:ind w:left="2880" w:hanging="360"/>
+      </w:pPr>
+    </w:lvl>
+    <w:lvl w:ilvl="4" w:tplc="0C0A0019" w:tentative="1">
+      <w:start w:val="1"/>
+      <w:numFmt w:val="lowerLetter"/>
+      <w:lvlText w:val="%5."/>
+      <w:lvlJc w:val="left"/>
+      <w:pPr>
+        <w:ind w:left="3600" w:hanging="360"/>
+      </w:pPr>
+    </w:lvl>
+    <w:lvl w:ilvl="5" w:tplc="0C0A001B" w:tentative="1">
+      <w:start w:val="1"/>
+      <w:numFmt w:val="lowerRoman"/>
+      <w:lvlText w:val="%6."/>
+      <w:lvlJc w:val="right"/>
+      <w:pPr>
+        <w:ind w:left="4320" w:hanging="180"/>
+      </w:pPr>
+    </w:lvl>
+    <w:lvl w:ilvl="6" w:tplc="0C0A000F" w:tentative="1">
+      <w:start w:val="1"/>
+      <w:numFmt w:val="decimal"/>
+      <w:lvlText w:val="%7."/>
+      <w:lvlJc w:val="left"/>
+      <w:pPr>
+        <w:ind w:left="5040" w:hanging="360"/>
+      </w:pPr>
+    </w:lvl>
+    <w:lvl w:ilvl="7" w:tplc="0C0A0019" w:tentative="1">
+      <w:start w:val="1"/>
+      <w:numFmt w:val="lowerLetter"/>
+      <w:lvlText w:val="%8."/>
+      <w:lvlJc w:val="left"/>
+      <w:pPr>
+        <w:ind w:left="5760" w:hanging="360"/>
+      </w:pPr>
+    </w:lvl>
+    <w:lvl w:ilvl="8" w:tplc="0C0A001B" w:tentative="1">
+      <w:start w:val="1"/>
+      <w:numFmt w:val="lowerRoman"/>
+      <w:lvlText w:val="%9."/>
+      <w:lvlJc w:val="right"/>
+      <w:pPr>
+        <w:ind w:left="6480" w:hanging="180"/>
+      </w:pPr>
+    </w:lvl>
+  </w:abstractNum>
+  <w:num w:numId="1">
+    <w:abstractNumId w:val="1"/>
+  </w:num>
+  <w:num w:numId="2">
+    <w:abstractNumId w:val="0"/>
+  </w:num>
+  <w:num w:numId="3">
+    <w:abstractNumId w:val="2"/>
+  </w:num>
+</w:numbering>
 </file>
 
 <file path=word/styles.xml><?xml version="1.0" encoding="utf-8"?>
@@ -1092,6 +1372,49 @@
     <w:name w:val="Normal"/>
     <w:qFormat/>
   </w:style>
+  <w:style w:type="paragraph" w:styleId="Ttulo1">
+    <w:name w:val="heading 1"/>
+    <w:basedOn w:val="Normal"/>
+    <w:next w:val="Normal"/>
+    <w:link w:val="Ttulo1Car"/>
+    <w:uiPriority w:val="9"/>
+    <w:qFormat/>
+    <w:rsid w:val="00F76E93"/>
+    <w:pPr>
+      <w:keepNext/>
+      <w:keepLines/>
+      <w:spacing w:before="240" w:after="0"/>
+      <w:outlineLvl w:val="0"/>
+    </w:pPr>
+    <w:rPr>
+      <w:rFonts w:asciiTheme="majorHAnsi" w:eastAsiaTheme="majorEastAsia" w:hAnsiTheme="majorHAnsi" w:cstheme="majorBidi"/>
+      <w:color w:val="2E74B5" w:themeColor="accent1" w:themeShade="BF"/>
+      <w:sz w:val="32"/>
+      <w:szCs w:val="32"/>
+    </w:rPr>
+  </w:style>
+  <w:style w:type="paragraph" w:styleId="Ttulo2">
+    <w:name w:val="heading 2"/>
+    <w:basedOn w:val="Normal"/>
+    <w:next w:val="Normal"/>
+    <w:link w:val="Ttulo2Car"/>
+    <w:uiPriority w:val="9"/>
+    <w:unhideWhenUsed/>
+    <w:qFormat/>
+    <w:rsid w:val="00FA37B8"/>
+    <w:pPr>
+      <w:keepNext/>
+      <w:keepLines/>
+      <w:spacing w:before="40" w:after="0"/>
+      <w:outlineLvl w:val="1"/>
+    </w:pPr>
+    <w:rPr>
+      <w:rFonts w:asciiTheme="majorHAnsi" w:eastAsiaTheme="majorEastAsia" w:hAnsiTheme="majorHAnsi" w:cstheme="majorBidi"/>
+      <w:color w:val="2E74B5" w:themeColor="accent1" w:themeShade="BF"/>
+      <w:sz w:val="26"/>
+      <w:szCs w:val="26"/>
+    </w:rPr>
+  </w:style>
   <w:style w:type="character" w:default="1" w:styleId="Fuentedeprrafopredeter">
     <w:name w:val="Default Paragraph Font"/>
     <w:uiPriority w:val="1"/>
@@ -1162,6 +1485,119 @@
     <w:link w:val="Piedepgina"/>
     <w:uiPriority w:val="99"/>
     <w:rsid w:val="00FA0EB1"/>
+  </w:style>
+  <w:style w:type="character" w:customStyle="1" w:styleId="Ttulo1Car">
+    <w:name w:val="Título 1 Car"/>
+    <w:basedOn w:val="Fuentedeprrafopredeter"/>
+    <w:link w:val="Ttulo1"/>
+    <w:uiPriority w:val="9"/>
+    <w:rsid w:val="00F76E93"/>
+    <w:rPr>
+      <w:rFonts w:asciiTheme="majorHAnsi" w:eastAsiaTheme="majorEastAsia" w:hAnsiTheme="majorHAnsi" w:cstheme="majorBidi"/>
+      <w:color w:val="2E74B5" w:themeColor="accent1" w:themeShade="BF"/>
+      <w:sz w:val="32"/>
+      <w:szCs w:val="32"/>
+    </w:rPr>
+  </w:style>
+  <w:style w:type="paragraph" w:styleId="Prrafodelista">
+    <w:name w:val="List Paragraph"/>
+    <w:basedOn w:val="Normal"/>
+    <w:uiPriority w:val="34"/>
+    <w:qFormat/>
+    <w:rsid w:val="00F76E93"/>
+    <w:pPr>
+      <w:ind w:left="720"/>
+      <w:contextualSpacing/>
+    </w:pPr>
+  </w:style>
+  <w:style w:type="paragraph" w:styleId="TtuloTDC">
+    <w:name w:val="TOC Heading"/>
+    <w:basedOn w:val="Ttulo1"/>
+    <w:next w:val="Normal"/>
+    <w:uiPriority w:val="39"/>
+    <w:unhideWhenUsed/>
+    <w:qFormat/>
+    <w:rsid w:val="00FA37B8"/>
+    <w:pPr>
+      <w:outlineLvl w:val="9"/>
+    </w:pPr>
+    <w:rPr>
+      <w:lang w:eastAsia="es-ES"/>
+    </w:rPr>
+  </w:style>
+  <w:style w:type="paragraph" w:styleId="TDC2">
+    <w:name w:val="toc 2"/>
+    <w:basedOn w:val="Normal"/>
+    <w:next w:val="Normal"/>
+    <w:autoRedefine/>
+    <w:uiPriority w:val="39"/>
+    <w:unhideWhenUsed/>
+    <w:rsid w:val="00FA37B8"/>
+    <w:pPr>
+      <w:spacing w:after="100"/>
+      <w:ind w:left="220"/>
+    </w:pPr>
+    <w:rPr>
+      <w:rFonts w:eastAsiaTheme="minorEastAsia" w:cs="Times New Roman"/>
+      <w:lang w:eastAsia="es-ES"/>
+    </w:rPr>
+  </w:style>
+  <w:style w:type="paragraph" w:styleId="TDC1">
+    <w:name w:val="toc 1"/>
+    <w:basedOn w:val="Normal"/>
+    <w:next w:val="Normal"/>
+    <w:autoRedefine/>
+    <w:uiPriority w:val="39"/>
+    <w:unhideWhenUsed/>
+    <w:rsid w:val="00FA37B8"/>
+    <w:pPr>
+      <w:spacing w:after="100"/>
+    </w:pPr>
+    <w:rPr>
+      <w:rFonts w:eastAsiaTheme="minorEastAsia" w:cs="Times New Roman"/>
+      <w:lang w:eastAsia="es-ES"/>
+    </w:rPr>
+  </w:style>
+  <w:style w:type="paragraph" w:styleId="TDC3">
+    <w:name w:val="toc 3"/>
+    <w:basedOn w:val="Normal"/>
+    <w:next w:val="Normal"/>
+    <w:autoRedefine/>
+    <w:uiPriority w:val="39"/>
+    <w:unhideWhenUsed/>
+    <w:rsid w:val="00FA37B8"/>
+    <w:pPr>
+      <w:spacing w:after="100"/>
+      <w:ind w:left="440"/>
+    </w:pPr>
+    <w:rPr>
+      <w:rFonts w:eastAsiaTheme="minorEastAsia" w:cs="Times New Roman"/>
+      <w:lang w:eastAsia="es-ES"/>
+    </w:rPr>
+  </w:style>
+  <w:style w:type="character" w:styleId="Hipervnculo">
+    <w:name w:val="Hyperlink"/>
+    <w:basedOn w:val="Fuentedeprrafopredeter"/>
+    <w:uiPriority w:val="99"/>
+    <w:unhideWhenUsed/>
+    <w:rsid w:val="00FA37B8"/>
+    <w:rPr>
+      <w:color w:val="0563C1" w:themeColor="hyperlink"/>
+      <w:u w:val="single"/>
+    </w:rPr>
+  </w:style>
+  <w:style w:type="character" w:customStyle="1" w:styleId="Ttulo2Car">
+    <w:name w:val="Título 2 Car"/>
+    <w:basedOn w:val="Fuentedeprrafopredeter"/>
+    <w:link w:val="Ttulo2"/>
+    <w:uiPriority w:val="9"/>
+    <w:rsid w:val="00FA37B8"/>
+    <w:rPr>
+      <w:rFonts w:asciiTheme="majorHAnsi" w:eastAsiaTheme="majorEastAsia" w:hAnsiTheme="majorHAnsi" w:cstheme="majorBidi"/>
+      <w:color w:val="2E74B5" w:themeColor="accent1" w:themeShade="BF"/>
+      <w:sz w:val="26"/>
+      <w:szCs w:val="26"/>
+    </w:rPr>
   </w:style>
 </w:styles>
 </file>
@@ -1432,7 +1868,7 @@
 </file>
 
 <file path=customXml/itemProps1.xml><?xml version="1.0" encoding="utf-8"?>
-<ds:datastoreItem xmlns:ds="http://schemas.openxmlformats.org/officeDocument/2006/customXml" ds:itemID="{FD21B702-555B-40C5-BB99-809FD742CDF6}">
+<ds:datastoreItem xmlns:ds="http://schemas.openxmlformats.org/officeDocument/2006/customXml" ds:itemID="{C79AB84F-5833-40B7-87CE-8AF378D61B68}">
   <ds:schemaRefs>
     <ds:schemaRef ds:uri="http://schemas.openxmlformats.org/officeDocument/2006/bibliography"/>
   </ds:schemaRefs>

</xml_diff>

<commit_message>
Revision de proyecto completa, mas JavaDOC's finalizado.
</commit_message>
<xml_diff>
--- a/Docs/ProyectoFinal_Documentacion.docx
+++ b/Docs/ProyectoFinal_Documentacion.docx
@@ -4,94 +4,83 @@
   <w:body>
     <w:p>
       <w:pPr>
-        <w:rPr>
-          <w:rFonts w:ascii="Arial" w:hAnsi="Arial" w:cs="Arial"/>
-        </w:rPr>
-      </w:pPr>
-    </w:p>
-    <w:p>
-      <w:pPr>
+        <w:spacing w:before="1080" w:after="720"/>
         <w:jc w:val="center"/>
         <w:rPr>
           <w:rFonts w:ascii="Arial" w:hAnsi="Arial" w:cs="Arial"/>
         </w:rPr>
       </w:pPr>
-    </w:p>
-    <w:p>
-      <w:pPr>
+      <w:r>
+        <w:rPr>
+          <w:rFonts w:ascii="Arial" w:hAnsi="Arial" w:cs="Arial"/>
+          <w:noProof/>
+          <w:lang w:eastAsia="es-ES"/>
+        </w:rPr>
+        <w:drawing>
+          <wp:inline distT="114300" distB="114300" distL="114300" distR="114300" wp14:anchorId="0AA410C9" wp14:editId="5324A5DE">
+            <wp:extent cx="3436424" cy="1008000"/>
+            <wp:effectExtent l="19050" t="0" r="0" b="0"/>
+            <wp:docPr id="3" name="image2.png"/>
+            <wp:cNvGraphicFramePr>
+              <a:graphicFrameLocks xmlns:a="http://schemas.openxmlformats.org/drawingml/2006/main" noChangeAspect="1"/>
+            </wp:cNvGraphicFramePr>
+            <a:graphic xmlns:a="http://schemas.openxmlformats.org/drawingml/2006/main">
+              <a:graphicData uri="http://schemas.openxmlformats.org/drawingml/2006/picture">
+                <pic:pic xmlns:pic="http://schemas.openxmlformats.org/drawingml/2006/picture">
+                  <pic:nvPicPr>
+                    <pic:cNvPr id="0" name="image2.png"/>
+                    <pic:cNvPicPr preferRelativeResize="0"/>
+                  </pic:nvPicPr>
+                  <pic:blipFill>
+                    <a:blip r:embed="rId8"/>
+                    <a:srcRect l="10428" t="24888" r="9285" b="19164"/>
+                    <a:stretch>
+                      <a:fillRect/>
+                    </a:stretch>
+                  </pic:blipFill>
+                  <pic:spPr>
+                    <a:xfrm>
+                      <a:off x="0" y="0"/>
+                      <a:ext cx="3436424" cy="1008000"/>
+                    </a:xfrm>
+                    <a:prstGeom prst="rect">
+                      <a:avLst/>
+                    </a:prstGeom>
+                    <a:ln/>
+                  </pic:spPr>
+                </pic:pic>
+              </a:graphicData>
+            </a:graphic>
+          </wp:inline>
+        </w:drawing>
+      </w:r>
+    </w:p>
+    <w:p>
+      <w:pPr>
+        <w:spacing w:before="1080" w:after="600"/>
         <w:jc w:val="center"/>
         <w:rPr>
           <w:rFonts w:ascii="Arial" w:hAnsi="Arial" w:cs="Arial"/>
-        </w:rPr>
-      </w:pPr>
-    </w:p>
-    <w:p>
-      <w:pPr>
-        <w:jc w:val="center"/>
-        <w:rPr>
-          <w:rFonts w:ascii="Arial" w:hAnsi="Arial" w:cs="Arial"/>
-        </w:rPr>
-      </w:pPr>
-    </w:p>
-    <w:p>
-      <w:pPr>
-        <w:jc w:val="center"/>
-        <w:rPr>
-          <w:rFonts w:ascii="Arial" w:hAnsi="Arial" w:cs="Arial"/>
-        </w:rPr>
-      </w:pPr>
-      <w:r>
-        <w:rPr>
-          <w:rFonts w:ascii="Arial" w:hAnsi="Arial" w:cs="Arial"/>
-        </w:rPr>
-        <w:t>ESCUELAS SALESIANAS MARÍA AUXILIADORA</w:t>
-      </w:r>
-    </w:p>
-    <w:p>
-      <w:pPr>
-        <w:jc w:val="center"/>
-        <w:rPr>
-          <w:rFonts w:ascii="Arial" w:hAnsi="Arial" w:cs="Arial"/>
-        </w:rPr>
-      </w:pPr>
-    </w:p>
-    <w:p>
-      <w:pPr>
-        <w:jc w:val="center"/>
-        <w:rPr>
-          <w:rFonts w:ascii="Arial" w:hAnsi="Arial" w:cs="Arial"/>
-        </w:rPr>
-      </w:pPr>
-      <w:r>
-        <w:rPr>
-          <w:rFonts w:ascii="Arial" w:hAnsi="Arial" w:cs="Arial"/>
-        </w:rPr>
-        <w:t>CICLO FORMATIVO DE GRADO SUPERIOR DESARROLLO DE APLICACIONES MULTIPLATAFORMA</w:t>
-      </w:r>
-    </w:p>
-    <w:p>
-      <w:pPr>
-        <w:jc w:val="center"/>
-        <w:rPr>
-          <w:rFonts w:ascii="Arial" w:hAnsi="Arial" w:cs="Arial"/>
-        </w:rPr>
-      </w:pPr>
-    </w:p>
-    <w:p>
-      <w:pPr>
-        <w:jc w:val="center"/>
-        <w:rPr>
-          <w:rFonts w:ascii="Arial" w:hAnsi="Arial" w:cs="Arial"/>
-        </w:rPr>
-      </w:pPr>
-    </w:p>
-    <w:p>
-      <w:pPr>
-        <w:jc w:val="center"/>
-        <w:rPr>
-          <w:rFonts w:ascii="Arial" w:hAnsi="Arial" w:cs="Arial"/>
-        </w:rPr>
-      </w:pPr>
+          <w:b/>
+          <w:sz w:val="28"/>
+        </w:rPr>
+      </w:pPr>
+      <w:r>
+        <w:rPr>
+          <w:rFonts w:ascii="Arial" w:hAnsi="Arial" w:cs="Arial"/>
+          <w:b/>
+          <w:sz w:val="28"/>
+        </w:rPr>
+        <w:t xml:space="preserve">CICLO FORMATIVO DE GRADO SUPERIOR DESARROLLO DE APLICACIONES </w:t>
+      </w:r>
+      <w:r>
+        <w:rPr>
+          <w:rFonts w:ascii="Arial" w:hAnsi="Arial" w:cs="Arial"/>
+          <w:b/>
+          <w:sz w:val="28"/>
+        </w:rPr>
+        <w:t>MULTIPLATAFORMA</w:t>
+      </w:r>
     </w:p>
     <w:p>
       <w:pPr>
@@ -101,100 +90,26 @@
           <w:bottom w:val="single" w:sz="4" w:space="1" w:color="auto"/>
           <w:right w:val="single" w:sz="4" w:space="4" w:color="auto"/>
         </w:pBdr>
+        <w:spacing w:before="1680" w:after="1560"/>
         <w:jc w:val="center"/>
         <w:rPr>
           <w:rFonts w:ascii="Arial" w:hAnsi="Arial" w:cs="Arial"/>
-        </w:rPr>
-      </w:pPr>
-      <w:r>
-        <w:rPr>
-          <w:rFonts w:ascii="Arial" w:hAnsi="Arial" w:cs="Arial"/>
+          <w:b/>
+          <w:sz w:val="32"/>
+        </w:rPr>
+      </w:pPr>
+      <w:r>
+        <w:rPr>
+          <w:rFonts w:ascii="Arial" w:hAnsi="Arial" w:cs="Arial"/>
+          <w:b/>
+          <w:sz w:val="32"/>
         </w:rPr>
         <w:t>FCB FEMENINO</w:t>
       </w:r>
     </w:p>
     <w:p>
       <w:pPr>
-        <w:jc w:val="center"/>
-        <w:rPr>
-          <w:rFonts w:ascii="Arial" w:hAnsi="Arial" w:cs="Arial"/>
-        </w:rPr>
-      </w:pPr>
-    </w:p>
-    <w:p>
-      <w:pPr>
-        <w:jc w:val="center"/>
-        <w:rPr>
-          <w:rFonts w:ascii="Arial" w:hAnsi="Arial" w:cs="Arial"/>
-        </w:rPr>
-      </w:pPr>
-    </w:p>
-    <w:p>
-      <w:pPr>
-        <w:jc w:val="center"/>
-        <w:rPr>
-          <w:rFonts w:ascii="Arial" w:hAnsi="Arial" w:cs="Arial"/>
-        </w:rPr>
-      </w:pPr>
-    </w:p>
-    <w:p>
-      <w:pPr>
-        <w:jc w:val="center"/>
-        <w:rPr>
-          <w:rFonts w:ascii="Arial" w:hAnsi="Arial" w:cs="Arial"/>
-        </w:rPr>
-      </w:pPr>
-    </w:p>
-    <w:p>
-      <w:pPr>
-        <w:jc w:val="center"/>
-        <w:rPr>
-          <w:rFonts w:ascii="Arial" w:hAnsi="Arial" w:cs="Arial"/>
-        </w:rPr>
-      </w:pPr>
-    </w:p>
-    <w:p>
-      <w:pPr>
-        <w:jc w:val="center"/>
-        <w:rPr>
-          <w:rFonts w:ascii="Arial" w:hAnsi="Arial" w:cs="Arial"/>
-        </w:rPr>
-      </w:pPr>
-    </w:p>
-    <w:p>
-      <w:pPr>
-        <w:jc w:val="center"/>
-        <w:rPr>
-          <w:rFonts w:ascii="Arial" w:hAnsi="Arial" w:cs="Arial"/>
-        </w:rPr>
-      </w:pPr>
-    </w:p>
-    <w:p>
-      <w:pPr>
-        <w:jc w:val="center"/>
-        <w:rPr>
-          <w:rFonts w:ascii="Arial" w:hAnsi="Arial" w:cs="Arial"/>
-        </w:rPr>
-      </w:pPr>
-    </w:p>
-    <w:p>
-      <w:pPr>
-        <w:jc w:val="center"/>
-        <w:rPr>
-          <w:rFonts w:ascii="Arial" w:hAnsi="Arial" w:cs="Arial"/>
-        </w:rPr>
-      </w:pPr>
-    </w:p>
-    <w:p>
-      <w:pPr>
-        <w:jc w:val="center"/>
-        <w:rPr>
-          <w:rFonts w:ascii="Arial" w:hAnsi="Arial" w:cs="Arial"/>
-        </w:rPr>
-      </w:pPr>
-    </w:p>
-    <w:p>
-      <w:pPr>
+        <w:spacing w:before="3840" w:line="360" w:lineRule="auto"/>
         <w:jc w:val="right"/>
         <w:rPr>
           <w:rFonts w:ascii="Arial" w:hAnsi="Arial" w:cs="Arial"/>
@@ -227,6 +142,8 @@
           <w:rFonts w:ascii="Arial" w:hAnsi="Arial" w:cs="Arial"/>
         </w:rPr>
       </w:pPr>
+      <w:bookmarkStart w:id="0" w:name="_GoBack"/>
+      <w:bookmarkEnd w:id="0"/>
     </w:p>
     <w:p>
       <w:pPr>
@@ -264,8 +181,8 @@
           <w:u w:val="single"/>
         </w:rPr>
         <w:sectPr>
-          <w:headerReference w:type="default" r:id="rId8"/>
-          <w:footerReference w:type="default" r:id="rId9"/>
+          <w:headerReference w:type="default" r:id="rId9"/>
+          <w:footerReference w:type="default" r:id="rId10"/>
           <w:pgSz w:w="11906" w:h="16838" w:code="9"/>
           <w:pgMar w:top="1418" w:right="1134" w:bottom="1418" w:left="1418" w:header="709" w:footer="709" w:gutter="0"/>
           <w:cols w:space="708"/>
@@ -461,8 +378,6 @@
           <w:rFonts w:ascii="Arial" w:hAnsi="Arial" w:cs="Arial"/>
         </w:rPr>
       </w:pPr>
-      <w:bookmarkStart w:id="0" w:name="_GoBack"/>
-      <w:bookmarkEnd w:id="0"/>
     </w:p>
     <w:p>
       <w:pPr>
@@ -596,7 +511,7 @@
         <w:rFonts w:ascii="Arial" w:hAnsi="Arial" w:cs="Arial"/>
         <w:noProof/>
       </w:rPr>
-      <w:t>5</w:t>
+      <w:t>2</w:t>
     </w:r>
     <w:r>
       <w:rPr>
@@ -1868,7 +1783,7 @@
 </file>
 
 <file path=customXml/itemProps1.xml><?xml version="1.0" encoding="utf-8"?>
-<ds:datastoreItem xmlns:ds="http://schemas.openxmlformats.org/officeDocument/2006/customXml" ds:itemID="{C79AB84F-5833-40B7-87CE-8AF378D61B68}">
+<ds:datastoreItem xmlns:ds="http://schemas.openxmlformats.org/officeDocument/2006/customXml" ds:itemID="{23A8A037-72D2-49E0-A320-0A1C41638102}">
   <ds:schemaRefs>
     <ds:schemaRef ds:uri="http://schemas.openxmlformats.org/officeDocument/2006/bibliography"/>
   </ds:schemaRefs>

</xml_diff>